<commit_message>
Ispravke u hardverskim komponentama
</commit_message>
<xml_diff>
--- a/Specifikacija projekta.docx
+++ b/Specifikacija projekta.docx
@@ -524,17 +524,20 @@
           <w:sz w:val="32"/>
           <w:szCs w:val="32"/>
         </w:rPr>
-        <w:t xml:space="preserve">Red. prof. dr. </w:t>
-      </w:r>
-      <w:r>
+        <w:t>Red. prof. dr. Samim Konjicija, dipl. ing. el.</w:t>
+      </w:r>
+    </w:p>
+    <w:p>
+      <w:pPr>
+        <w:pStyle w:val="N"/>
+        <w:jc w:val="center"/>
         <w:rPr>
           <w:b/>
           <w:bCs/>
           <w:sz w:val="32"/>
           <w:szCs w:val="32"/>
         </w:rPr>
-        <w:t>Samim Konjicija</w:t>
-      </w:r>
+      </w:pPr>
       <w:r>
         <w:rPr>
           <w:b/>
@@ -542,20 +545,17 @@
           <w:sz w:val="32"/>
           <w:szCs w:val="32"/>
         </w:rPr>
-        <w:t>, dipl. ing. el.</w:t>
-      </w:r>
-    </w:p>
-    <w:p>
-      <w:pPr>
-        <w:pStyle w:val="N"/>
-        <w:jc w:val="center"/>
+        <w:t>Selmir Gajip</w:t>
+      </w:r>
+      <w:r>
         <w:rPr>
           <w:b/>
           <w:bCs/>
           <w:sz w:val="32"/>
           <w:szCs w:val="32"/>
         </w:rPr>
-      </w:pPr>
+        <w:t>,</w:t>
+      </w:r>
       <w:r>
         <w:rPr>
           <w:b/>
@@ -563,7 +563,7 @@
           <w:sz w:val="32"/>
           <w:szCs w:val="32"/>
         </w:rPr>
-        <w:t>Selmir Gajip</w:t>
+        <w:t xml:space="preserve"> mr. el. - dipl. </w:t>
       </w:r>
       <w:r>
         <w:rPr>
@@ -572,24 +572,6 @@
           <w:sz w:val="32"/>
           <w:szCs w:val="32"/>
         </w:rPr>
-        <w:t>,</w:t>
-      </w:r>
-      <w:r>
-        <w:rPr>
-          <w:b/>
-          <w:bCs/>
-          <w:sz w:val="32"/>
-          <w:szCs w:val="32"/>
-        </w:rPr>
-        <w:t xml:space="preserve"> mr. el. - dipl. </w:t>
-      </w:r>
-      <w:r>
-        <w:rPr>
-          <w:b/>
-          <w:bCs/>
-          <w:sz w:val="32"/>
-          <w:szCs w:val="32"/>
-        </w:rPr>
         <w:t>ing. el.</w:t>
       </w:r>
     </w:p>
@@ -611,13 +593,7 @@
         <w:jc w:val="center"/>
       </w:pPr>
       <w:r>
-        <w:t xml:space="preserve">Sarajevo, </w:t>
-      </w:r>
-      <w:r>
-        <w:t>maj</w:t>
-      </w:r>
-      <w:r>
-        <w:t xml:space="preserve"> 2024.</w:t>
+        <w:t>Sarajevo, maj 2024.</w:t>
       </w:r>
       <w:r>
         <w:br w:type="page"/>
@@ -697,7 +673,7 @@
         <w:rPr>
           <w:noProof/>
         </w:rPr>
-        <w:instrText xml:space="preserve"> PAGEREF _Toc166788061 \h </w:instrText>
+        <w:instrText xml:space="preserve"> PAGEREF _Toc166792142 \h </w:instrText>
       </w:r>
       <w:r>
         <w:rPr>
@@ -778,7 +754,7 @@
         <w:rPr>
           <w:noProof/>
         </w:rPr>
-        <w:instrText xml:space="preserve"> PAGEREF _Toc166788062 \h </w:instrText>
+        <w:instrText xml:space="preserve"> PAGEREF _Toc166792143 \h </w:instrText>
       </w:r>
       <w:r>
         <w:rPr>
@@ -859,7 +835,7 @@
         <w:rPr>
           <w:noProof/>
         </w:rPr>
-        <w:instrText xml:space="preserve"> PAGEREF _Toc166788063 \h </w:instrText>
+        <w:instrText xml:space="preserve"> PAGEREF _Toc166792144 \h </w:instrText>
       </w:r>
       <w:r>
         <w:rPr>
@@ -940,7 +916,7 @@
         <w:rPr>
           <w:noProof/>
         </w:rPr>
-        <w:instrText xml:space="preserve"> PAGEREF _Toc166788064 \h </w:instrText>
+        <w:instrText xml:space="preserve"> PAGEREF _Toc166792145 \h </w:instrText>
       </w:r>
       <w:r>
         <w:rPr>
@@ -1021,7 +997,7 @@
         <w:rPr>
           <w:noProof/>
         </w:rPr>
-        <w:instrText xml:space="preserve"> PAGEREF _Toc166788065 \h </w:instrText>
+        <w:instrText xml:space="preserve"> PAGEREF _Toc166792146 \h </w:instrText>
       </w:r>
       <w:r>
         <w:rPr>
@@ -1102,7 +1078,7 @@
         <w:rPr>
           <w:noProof/>
         </w:rPr>
-        <w:instrText xml:space="preserve"> PAGEREF _Toc166788066 \h </w:instrText>
+        <w:instrText xml:space="preserve"> PAGEREF _Toc166792147 \h </w:instrText>
       </w:r>
       <w:r>
         <w:rPr>
@@ -1183,7 +1159,7 @@
         <w:rPr>
           <w:noProof/>
         </w:rPr>
-        <w:instrText xml:space="preserve"> PAGEREF _Toc166788067 \h </w:instrText>
+        <w:instrText xml:space="preserve"> PAGEREF _Toc166792148 \h </w:instrText>
       </w:r>
       <w:r>
         <w:rPr>
@@ -1264,7 +1240,7 @@
         <w:rPr>
           <w:noProof/>
         </w:rPr>
-        <w:instrText xml:space="preserve"> PAGEREF _Toc166788068 \h </w:instrText>
+        <w:instrText xml:space="preserve"> PAGEREF _Toc166792149 \h </w:instrText>
       </w:r>
       <w:r>
         <w:rPr>
@@ -1345,7 +1321,7 @@
         <w:rPr>
           <w:noProof/>
         </w:rPr>
-        <w:instrText xml:space="preserve"> PAGEREF _Toc166788069 \h </w:instrText>
+        <w:instrText xml:space="preserve"> PAGEREF _Toc166792150 \h </w:instrText>
       </w:r>
       <w:r>
         <w:rPr>
@@ -1426,7 +1402,7 @@
         <w:rPr>
           <w:noProof/>
         </w:rPr>
-        <w:instrText xml:space="preserve"> PAGEREF _Toc166788070 \h </w:instrText>
+        <w:instrText xml:space="preserve"> PAGEREF _Toc166792151 \h </w:instrText>
       </w:r>
       <w:r>
         <w:rPr>
@@ -1476,7 +1452,7 @@
       <w:pPr>
         <w:pStyle w:val="H1num"/>
       </w:pPr>
-      <w:bookmarkStart w:id="1" w:name="_Toc166788061"/>
+      <w:bookmarkStart w:id="1" w:name="_Toc166792142"/>
       <w:r>
         <w:lastRenderedPageBreak/>
         <w:t>Opis funkcionalnosti sistema</w:t>
@@ -1490,7 +1466,7 @@
           <w:lang w:val="bs-Latn-BA"/>
         </w:rPr>
       </w:pPr>
-      <w:bookmarkStart w:id="2" w:name="_Toc166788062"/>
+      <w:bookmarkStart w:id="2" w:name="_Toc166792143"/>
       <w:r>
         <w:rPr>
           <w:lang w:val="bs-Latn-BA"/>
@@ -1682,7 +1658,7 @@
           <w:lang w:val="bs-Latn-BA"/>
         </w:rPr>
       </w:pPr>
-      <w:bookmarkStart w:id="3" w:name="_Toc166788063"/>
+      <w:bookmarkStart w:id="3" w:name="_Toc166792144"/>
       <w:r>
         <w:rPr>
           <w:lang w:val="bs-Latn-BA"/>
@@ -1742,7 +1718,7 @@
           <w:lang w:val="bs-Latn-BA"/>
         </w:rPr>
       </w:pPr>
-      <w:bookmarkStart w:id="4" w:name="_Toc166788064"/>
+      <w:bookmarkStart w:id="4" w:name="_Toc166792145"/>
       <w:r>
         <w:rPr>
           <w:lang w:val="bs-Latn-BA"/>
@@ -1817,7 +1793,7 @@
           <w:lang w:val="bs-Latn-BA"/>
         </w:rPr>
       </w:pPr>
-      <w:bookmarkStart w:id="5" w:name="_Toc166788065"/>
+      <w:bookmarkStart w:id="5" w:name="_Toc166792146"/>
       <w:r>
         <w:rPr>
           <w:lang w:val="bs-Latn-BA"/>
@@ -1860,7 +1836,7 @@
           <w:lang w:val="bs-Latn-BA"/>
         </w:rPr>
       </w:pPr>
-      <w:bookmarkStart w:id="6" w:name="_Toc166788066"/>
+      <w:bookmarkStart w:id="6" w:name="_Toc166792147"/>
       <w:r>
         <w:rPr>
           <w:lang w:val="bs-Latn-BA"/>
@@ -1903,13 +1879,10 @@
         <w:pStyle w:val="H1num"/>
       </w:pPr>
       <w:bookmarkStart w:id="7" w:name="_Toc163661280"/>
-      <w:bookmarkStart w:id="8" w:name="_Toc166788067"/>
+      <w:bookmarkStart w:id="8" w:name="_Toc166792148"/>
       <w:r>
         <w:lastRenderedPageBreak/>
-        <w:t>H</w:t>
-      </w:r>
-      <w:r>
-        <w:t>ardverski resursi</w:t>
+        <w:t>Hardverski resursi</w:t>
       </w:r>
       <w:bookmarkEnd w:id="7"/>
       <w:bookmarkEnd w:id="8"/>
@@ -1922,7 +1895,7 @@
         </w:rPr>
       </w:pPr>
       <w:bookmarkStart w:id="9" w:name="_Toc165933158"/>
-      <w:bookmarkStart w:id="10" w:name="_Toc166788068"/>
+      <w:bookmarkStart w:id="10" w:name="_Toc166792149"/>
       <w:r>
         <w:rPr>
           <w:lang w:val="bs-Latn-BA"/>
@@ -2119,7 +2092,7 @@
               <w:cnfStyle w:val="000000000000" w:firstRow="0" w:lastRow="0" w:firstColumn="0" w:lastColumn="0" w:oddVBand="0" w:evenVBand="0" w:oddHBand="0" w:evenHBand="0" w:firstRowFirstColumn="0" w:firstRowLastColumn="0" w:lastRowFirstColumn="0" w:lastRowLastColumn="0"/>
             </w:pPr>
             <w:r>
-              <w:t>TFT/LCD displej</w:t>
+              <w:t>LCD displej</w:t>
             </w:r>
           </w:p>
         </w:tc>
@@ -2162,7 +2135,7 @@
           <w:lang w:val="bs-Latn-BA"/>
         </w:rPr>
       </w:pPr>
-      <w:bookmarkStart w:id="11" w:name="_Toc166788069"/>
+      <w:bookmarkStart w:id="11" w:name="_Toc166792150"/>
       <w:r>
         <w:rPr>
           <w:lang w:val="bs-Latn-BA"/>
@@ -2533,73 +2506,6 @@
           </w:p>
         </w:tc>
       </w:tr>
-      <w:tr>
-        <w:trPr>
-          <w:cnfStyle w:val="000000100000" w:firstRow="0" w:lastRow="0" w:firstColumn="0" w:lastColumn="0" w:oddVBand="0" w:evenVBand="0" w:oddHBand="1" w:evenHBand="0" w:firstRowFirstColumn="0" w:firstRowLastColumn="0" w:lastRowFirstColumn="0" w:lastRowLastColumn="0"/>
-          <w:trHeight w:val="567"/>
-          <w:jc w:val="center"/>
-        </w:trPr>
-        <w:tc>
-          <w:tcPr>
-            <w:cnfStyle w:val="001000000000" w:firstRow="0" w:lastRow="0" w:firstColumn="1" w:lastColumn="0" w:oddVBand="0" w:evenVBand="0" w:oddHBand="0" w:evenHBand="0" w:firstRowFirstColumn="0" w:firstRowLastColumn="0" w:lastRowFirstColumn="0" w:lastRowLastColumn="0"/>
-            <w:tcW w:w="567" w:type="dxa"/>
-          </w:tcPr>
-          <w:p>
-            <w:pPr>
-              <w:pStyle w:val="N"/>
-              <w:jc w:val="center"/>
-            </w:pPr>
-            <w:r>
-              <w:t>5</w:t>
-            </w:r>
-          </w:p>
-        </w:tc>
-        <w:tc>
-          <w:tcPr>
-            <w:tcW w:w="3685" w:type="dxa"/>
-          </w:tcPr>
-          <w:p>
-            <w:pPr>
-              <w:pStyle w:val="N"/>
-              <w:jc w:val="left"/>
-              <w:cnfStyle w:val="000000100000" w:firstRow="0" w:lastRow="0" w:firstColumn="0" w:lastColumn="0" w:oddVBand="0" w:evenVBand="0" w:oddHBand="1" w:evenHBand="0" w:firstRowFirstColumn="0" w:firstRowLastColumn="0" w:lastRowFirstColumn="0" w:lastRowLastColumn="0"/>
-            </w:pPr>
-            <w:r>
-              <w:t>dioda (sigurnosna)</w:t>
-            </w:r>
-          </w:p>
-        </w:tc>
-        <w:tc>
-          <w:tcPr>
-            <w:tcW w:w="3685" w:type="dxa"/>
-          </w:tcPr>
-          <w:p>
-            <w:pPr>
-              <w:pStyle w:val="N"/>
-              <w:jc w:val="left"/>
-              <w:cnfStyle w:val="000000100000" w:firstRow="0" w:lastRow="0" w:firstColumn="0" w:lastColumn="0" w:oddVBand="0" w:evenVBand="0" w:oddHBand="1" w:evenHBand="0" w:firstRowFirstColumn="0" w:firstRowLastColumn="0" w:lastRowFirstColumn="0" w:lastRowLastColumn="0"/>
-            </w:pPr>
-            <w:r>
-              <w:t>digitalni izlaz</w:t>
-            </w:r>
-          </w:p>
-        </w:tc>
-        <w:tc>
-          <w:tcPr>
-            <w:tcW w:w="1134" w:type="dxa"/>
-          </w:tcPr>
-          <w:p>
-            <w:pPr>
-              <w:pStyle w:val="N"/>
-              <w:jc w:val="center"/>
-              <w:cnfStyle w:val="000000100000" w:firstRow="0" w:lastRow="0" w:firstColumn="0" w:lastColumn="0" w:oddVBand="0" w:evenVBand="0" w:oddHBand="1" w:evenHBand="0" w:firstRowFirstColumn="0" w:firstRowLastColumn="0" w:lastRowFirstColumn="0" w:lastRowLastColumn="0"/>
-            </w:pPr>
-            <w:r>
-              <w:t>1</w:t>
-            </w:r>
-          </w:p>
-        </w:tc>
-      </w:tr>
     </w:tbl>
     <w:p>
       <w:pPr>
@@ -2608,7 +2514,7 @@
           <w:lang w:val="bs-Latn-BA"/>
         </w:rPr>
       </w:pPr>
-      <w:bookmarkStart w:id="12" w:name="_Toc166788070"/>
+      <w:bookmarkStart w:id="12" w:name="_Toc166792151"/>
       <w:r>
         <w:rPr>
           <w:lang w:val="bs-Latn-BA"/>
@@ -2636,7 +2542,31 @@
         <w:rPr>
           <w:rFonts w:eastAsiaTheme="minorEastAsia"/>
         </w:rPr>
-        <w:t>, otpornici, konektori i tranzistor.</w:t>
+        <w:t>, otpornici, konektori</w:t>
+      </w:r>
+      <w:r>
+        <w:rPr>
+          <w:rFonts w:eastAsiaTheme="minorEastAsia"/>
+        </w:rPr>
+        <w:t xml:space="preserve">, </w:t>
+      </w:r>
+      <w:r>
+        <w:rPr>
+          <w:rFonts w:eastAsiaTheme="minorEastAsia"/>
+        </w:rPr>
+        <w:t>tranzistor</w:t>
+      </w:r>
+      <w:r>
+        <w:rPr>
+          <w:rFonts w:eastAsiaTheme="minorEastAsia"/>
+        </w:rPr>
+        <w:t xml:space="preserve"> i sigurnosna dioda</w:t>
+      </w:r>
+      <w:r>
+        <w:rPr>
+          <w:rFonts w:eastAsiaTheme="minorEastAsia"/>
+        </w:rPr>
+        <w:t>.</w:t>
       </w:r>
     </w:p>
     <w:sectPr>

</xml_diff>